<commit_message>
Promenjen izvestaj i dodata default grana za switch
</commit_message>
<xml_diff>
--- a/MJCompiler/Microjava.docx
+++ b/MJCompiler/Microjava.docx
@@ -1,6 +1,6 @@
 
 <file path=word/document.xml><?xml version="1.0" encoding="utf-8"?>
-<w:document xmlns:wpc="http://schemas.microsoft.com/office/word/2010/wordprocessingCanvas" xmlns:cx="http://schemas.microsoft.com/office/drawing/2014/chartex" xmlns:cx1="http://schemas.microsoft.com/office/drawing/2015/9/8/chartex" xmlns:cx2="http://schemas.microsoft.com/office/drawing/2015/10/21/chartex" xmlns:cx3="http://schemas.microsoft.com/office/drawing/2016/5/9/chartex" xmlns:cx4="http://schemas.microsoft.com/office/drawing/2016/5/10/chartex" xmlns:cx5="http://schemas.microsoft.com/office/drawing/2016/5/11/chartex" xmlns:cx6="http://schemas.microsoft.com/office/drawing/2016/5/12/chartex" xmlns:cx7="http://schemas.microsoft.com/office/drawing/2016/5/13/chartex" xmlns:cx8="http://schemas.microsoft.com/office/drawing/2016/5/14/chartex" xmlns:mc="http://schemas.openxmlformats.org/markup-compatibility/2006" xmlns:aink="http://schemas.microsoft.com/office/drawing/2016/ink" xmlns:am3d="http://schemas.microsoft.com/office/drawing/2017/model3d" xmlns:o="urn:schemas-microsoft-com:office:office" xmlns:r="http://schemas.openxmlformats.org/officeDocument/2006/relationships" xmlns:m="http://schemas.openxmlformats.org/officeDocument/2006/math" xmlns:v="urn:schemas-microsoft-com:vml" xmlns:wp14="http://schemas.microsoft.com/office/word/2010/wordprocessingDrawing" xmlns:wp="http://schemas.openxmlformats.org/drawingml/2006/wordprocessingDrawing" xmlns:w10="urn:schemas-microsoft-com:office:word" xmlns:w="http://schemas.openxmlformats.org/wordprocessingml/2006/main" xmlns:w14="http://schemas.microsoft.com/office/word/2010/wordml" xmlns:w15="http://schemas.microsoft.com/office/word/2012/wordml" xmlns:w16cid="http://schemas.microsoft.com/office/word/2016/wordml/cid" xmlns:w16se="http://schemas.microsoft.com/office/word/2015/wordml/symex" xmlns:wpg="http://schemas.microsoft.com/office/word/2010/wordprocessingGroup" xmlns:wpi="http://schemas.microsoft.com/office/word/2010/wordprocessingInk" xmlns:wne="http://schemas.microsoft.com/office/word/2006/wordml" xmlns:wps="http://schemas.microsoft.com/office/word/2010/wordprocessingShape" mc:Ignorable="w14 w15 w16se w16cid wp14">
+<w:document xmlns:wpc="http://schemas.microsoft.com/office/word/2010/wordprocessingCanvas" xmlns:cx="http://schemas.microsoft.com/office/drawing/2014/chartex" xmlns:cx1="http://schemas.microsoft.com/office/drawing/2015/9/8/chartex" xmlns:cx2="http://schemas.microsoft.com/office/drawing/2015/10/21/chartex" xmlns:cx3="http://schemas.microsoft.com/office/drawing/2016/5/9/chartex" xmlns:cx4="http://schemas.microsoft.com/office/drawing/2016/5/10/chartex" xmlns:cx5="http://schemas.microsoft.com/office/drawing/2016/5/11/chartex" xmlns:cx6="http://schemas.microsoft.com/office/drawing/2016/5/12/chartex" xmlns:cx7="http://schemas.microsoft.com/office/drawing/2016/5/13/chartex" xmlns:cx8="http://schemas.microsoft.com/office/drawing/2016/5/14/chartex" xmlns:mc="http://schemas.openxmlformats.org/markup-compatibility/2006" xmlns:aink="http://schemas.microsoft.com/office/drawing/2016/ink" xmlns:am3d="http://schemas.microsoft.com/office/drawing/2017/model3d" xmlns:o="urn:schemas-microsoft-com:office:office" xmlns:r="http://schemas.openxmlformats.org/officeDocument/2006/relationships" xmlns:m="http://schemas.openxmlformats.org/officeDocument/2006/math" xmlns:v="urn:schemas-microsoft-com:vml" xmlns:wp14="http://schemas.microsoft.com/office/word/2010/wordprocessingDrawing" xmlns:wp="http://schemas.openxmlformats.org/drawingml/2006/wordprocessingDrawing" xmlns:w10="urn:schemas-microsoft-com:office:word" xmlns:w="http://schemas.openxmlformats.org/wordprocessingml/2006/main" xmlns:w14="http://schemas.microsoft.com/office/word/2010/wordml" xmlns:w15="http://schemas.microsoft.com/office/word/2012/wordml" xmlns:w16cex="http://schemas.microsoft.com/office/word/2018/wordml/cex" xmlns:w16cid="http://schemas.microsoft.com/office/word/2016/wordml/cid" xmlns:w16="http://schemas.microsoft.com/office/word/2018/wordml" xmlns:w16se="http://schemas.microsoft.com/office/word/2015/wordml/symex" xmlns:wpg="http://schemas.microsoft.com/office/word/2010/wordprocessingGroup" xmlns:wpi="http://schemas.microsoft.com/office/word/2010/wordprocessingInk" xmlns:wne="http://schemas.microsoft.com/office/word/2006/wordml" xmlns:wps="http://schemas.microsoft.com/office/word/2010/wordprocessingShape" mc:Ignorable="w14 w15 w16se w16cid w16 w16cex wp14">
   <w:body>
     <w:p>
       <w:pPr>
@@ -175,7 +175,6 @@
           <w:szCs w:val="40"/>
         </w:rPr>
       </w:pPr>
-      <w:proofErr w:type="spellStart"/>
       <w:r>
         <w:rPr>
           <w:b/>
@@ -184,40 +183,7 @@
           <w:szCs w:val="40"/>
           <w:lang w:val="en-US"/>
         </w:rPr>
-        <w:t>Programski</w:t>
-      </w:r>
-      <w:proofErr w:type="spellEnd"/>
-      <w:r>
-        <w:rPr>
-          <w:b/>
-          <w:bCs/>
-          <w:sz w:val="40"/>
-          <w:szCs w:val="40"/>
-          <w:lang w:val="en-US"/>
-        </w:rPr>
-        <w:t xml:space="preserve"> </w:t>
-      </w:r>
-      <w:proofErr w:type="spellStart"/>
-      <w:r>
-        <w:rPr>
-          <w:b/>
-          <w:bCs/>
-          <w:sz w:val="40"/>
-          <w:szCs w:val="40"/>
-          <w:lang w:val="en-US"/>
-        </w:rPr>
-        <w:t>prevodioci</w:t>
-      </w:r>
-      <w:proofErr w:type="spellEnd"/>
-      <w:r>
-        <w:rPr>
-          <w:b/>
-          <w:bCs/>
-          <w:sz w:val="40"/>
-          <w:szCs w:val="40"/>
-          <w:lang w:val="en-US"/>
-        </w:rPr>
-        <w:t xml:space="preserve"> 1</w:t>
+        <w:t>Programski prevodioci 1</w:t>
       </w:r>
     </w:p>
     <w:p>
@@ -843,8 +809,6 @@
       <w:r>
         <w:fldChar w:fldCharType="end"/>
       </w:r>
-      <w:bookmarkStart w:id="1" w:name="_GoBack"/>
-      <w:bookmarkEnd w:id="1"/>
     </w:p>
     <w:p>
       <w:pPr>
@@ -854,7 +818,7 @@
           <w:numId w:val="2"/>
         </w:numPr>
       </w:pPr>
-      <w:bookmarkStart w:id="2" w:name="_Toc61692598"/>
+      <w:bookmarkStart w:id="1" w:name="_Toc61692598"/>
       <w:r>
         <w:rPr>
           <w:lang w:val="sr-Latn-RS"/>
@@ -862,7 +826,7 @@
         <w:lastRenderedPageBreak/>
         <w:t>UVOD</w:t>
       </w:r>
-      <w:bookmarkEnd w:id="2"/>
+      <w:bookmarkEnd w:id="1"/>
     </w:p>
     <w:p>
       <w:pPr>
@@ -1025,7 +989,7 @@
           <w:lang w:val="sr-Latn-RS"/>
         </w:rPr>
       </w:pPr>
-      <w:bookmarkStart w:id="3" w:name="_Toc61692599"/>
+      <w:bookmarkStart w:id="2" w:name="_Toc61692599"/>
       <w:r>
         <w:rPr>
           <w:lang w:val="sr-Latn-RS"/>
@@ -1033,7 +997,7 @@
         <w:lastRenderedPageBreak/>
         <w:t>Genersianje koda</w:t>
       </w:r>
-      <w:bookmarkEnd w:id="3"/>
+      <w:bookmarkEnd w:id="2"/>
     </w:p>
     <w:p>
       <w:pPr>
@@ -1079,6 +1043,30 @@
     <w:p>
       <w:pPr>
         <w:rPr>
+          <w:sz w:val="24"/>
+          <w:szCs w:val="24"/>
+        </w:rPr>
+      </w:pPr>
+      <w:r>
+        <w:rPr>
+          <w:b/>
+          <w:bCs/>
+          <w:sz w:val="24"/>
+          <w:szCs w:val="24"/>
+        </w:rPr>
+        <w:t xml:space="preserve">ant lexerGen- </w:t>
+      </w:r>
+      <w:r>
+        <w:rPr>
+          <w:sz w:val="24"/>
+          <w:szCs w:val="24"/>
+        </w:rPr>
+        <w:t>generise sve potrebne klase potrebne za lekser</w:t>
+      </w:r>
+    </w:p>
+    <w:p>
+      <w:pPr>
+        <w:rPr>
           <w:b/>
           <w:bCs/>
           <w:sz w:val="24"/>
@@ -1141,547 +1129,121 @@
           <w:szCs w:val="24"/>
           <w:lang w:val="en-US"/>
         </w:rPr>
-        <w:t xml:space="preserve">\test301.mj </w:t>
-      </w:r>
-      <w:proofErr w:type="spellStart"/>
+        <w:t>\test301.mj kao putanju ka fajlu i kreira</w:t>
+      </w:r>
       <w:r>
         <w:rPr>
           <w:sz w:val="24"/>
           <w:szCs w:val="24"/>
           <w:lang w:val="en-US"/>
         </w:rPr>
-        <w:t>kao</w:t>
-      </w:r>
-      <w:proofErr w:type="spellEnd"/>
+        <w:t xml:space="preserve"> fajl </w:t>
+      </w:r>
       <w:r>
         <w:rPr>
           <w:sz w:val="24"/>
           <w:szCs w:val="24"/>
           <w:lang w:val="en-US"/>
         </w:rPr>
-        <w:t xml:space="preserve"> </w:t>
-      </w:r>
-      <w:proofErr w:type="spellStart"/>
+        <w:t>program.obj</w:t>
+      </w:r>
       <w:r>
         <w:rPr>
           <w:sz w:val="24"/>
           <w:szCs w:val="24"/>
           <w:lang w:val="en-US"/>
         </w:rPr>
-        <w:t>putanju</w:t>
-      </w:r>
-      <w:proofErr w:type="spellEnd"/>
-      <w:r>
+        <w:t xml:space="preserve"> ako uspešno parsira</w:t>
+      </w:r>
+    </w:p>
+    <w:p>
+      <w:pPr>
         <w:rPr>
           <w:sz w:val="24"/>
           <w:szCs w:val="24"/>
           <w:lang w:val="en-US"/>
         </w:rPr>
-        <w:t xml:space="preserve"> ka </w:t>
-      </w:r>
-      <w:proofErr w:type="spellStart"/>
-      <w:r>
-        <w:rPr>
+      </w:pPr>
+      <w:r>
+        <w:rPr>
+          <w:b/>
+          <w:bCs/>
+          <w:sz w:val="24"/>
+          <w:szCs w:val="24"/>
+        </w:rPr>
+        <w:t>ant testRun  -Darg0</w:t>
+      </w:r>
+      <w:r>
+        <w:rPr>
+          <w:b/>
+          <w:bCs/>
           <w:sz w:val="24"/>
           <w:szCs w:val="24"/>
           <w:lang w:val="en-US"/>
         </w:rPr>
-        <w:t>fajlu</w:t>
-      </w:r>
-      <w:proofErr w:type="spellEnd"/>
+        <w:t xml:space="preserve">=’’program_path’’- </w:t>
+      </w:r>
       <w:r>
         <w:rPr>
           <w:sz w:val="24"/>
           <w:szCs w:val="24"/>
           <w:lang w:val="en-US"/>
         </w:rPr>
-        <w:t xml:space="preserve"> </w:t>
-      </w:r>
-      <w:proofErr w:type="spellStart"/>
+        <w:t xml:space="preserve">parsira program na zadatoj putanji i kreira fajl </w:t>
+      </w:r>
       <w:r>
         <w:rPr>
           <w:sz w:val="24"/>
           <w:szCs w:val="24"/>
           <w:lang w:val="en-US"/>
         </w:rPr>
-        <w:t>i</w:t>
-      </w:r>
-      <w:proofErr w:type="spellEnd"/>
+        <w:t>program.obj</w:t>
+      </w:r>
       <w:r>
         <w:rPr>
           <w:sz w:val="24"/>
           <w:szCs w:val="24"/>
           <w:lang w:val="en-US"/>
         </w:rPr>
-        <w:t xml:space="preserve"> </w:t>
-      </w:r>
-      <w:proofErr w:type="spellStart"/>
-      <w:r>
+        <w:t xml:space="preserve"> ako uspešno parsira</w:t>
+      </w:r>
+    </w:p>
+    <w:p>
+      <w:pPr>
         <w:rPr>
           <w:sz w:val="24"/>
           <w:szCs w:val="24"/>
           <w:lang w:val="en-US"/>
         </w:rPr>
-        <w:t>kreira</w:t>
-      </w:r>
-      <w:proofErr w:type="spellEnd"/>
-      <w:r>
-        <w:rPr>
+      </w:pPr>
+      <w:r>
+        <w:rPr>
+          <w:b/>
+          <w:bCs/>
           <w:sz w:val="24"/>
           <w:szCs w:val="24"/>
           <w:lang w:val="en-US"/>
         </w:rPr>
-        <w:t xml:space="preserve"> </w:t>
-      </w:r>
-      <w:proofErr w:type="spellStart"/>
-      <w:r>
-        <w:rPr>
+        <w:t>ant runObj</w:t>
+      </w:r>
+      <w:r>
+        <w:rPr>
+          <w:b/>
+          <w:bCs/>
           <w:sz w:val="24"/>
           <w:szCs w:val="24"/>
           <w:lang w:val="en-US"/>
         </w:rPr>
-        <w:t>fajl</w:t>
-      </w:r>
-      <w:proofErr w:type="spellEnd"/>
+        <w:t>-</w:t>
+      </w:r>
       <w:r>
         <w:rPr>
           <w:sz w:val="24"/>
           <w:szCs w:val="24"/>
           <w:lang w:val="en-US"/>
         </w:rPr>
-        <w:t xml:space="preserve"> </w:t>
-      </w:r>
-      <w:r>
-        <w:rPr>
-          <w:sz w:val="24"/>
-          <w:szCs w:val="24"/>
-          <w:lang w:val="en-US"/>
-        </w:rPr>
-        <w:t>program.obj</w:t>
-      </w:r>
-      <w:r>
-        <w:rPr>
-          <w:sz w:val="24"/>
-          <w:szCs w:val="24"/>
-          <w:lang w:val="en-US"/>
-        </w:rPr>
-        <w:t xml:space="preserve"> </w:t>
-      </w:r>
-      <w:proofErr w:type="spellStart"/>
-      <w:r>
-        <w:rPr>
-          <w:sz w:val="24"/>
-          <w:szCs w:val="24"/>
-          <w:lang w:val="en-US"/>
-        </w:rPr>
-        <w:t>ako</w:t>
-      </w:r>
-      <w:proofErr w:type="spellEnd"/>
-      <w:r>
-        <w:rPr>
-          <w:sz w:val="24"/>
-          <w:szCs w:val="24"/>
-          <w:lang w:val="en-US"/>
-        </w:rPr>
-        <w:t xml:space="preserve"> </w:t>
-      </w:r>
-      <w:proofErr w:type="spellStart"/>
-      <w:r>
-        <w:rPr>
-          <w:sz w:val="24"/>
-          <w:szCs w:val="24"/>
-          <w:lang w:val="en-US"/>
-        </w:rPr>
-        <w:t>uspešno</w:t>
-      </w:r>
-      <w:proofErr w:type="spellEnd"/>
-      <w:r>
-        <w:rPr>
-          <w:sz w:val="24"/>
-          <w:szCs w:val="24"/>
-          <w:lang w:val="en-US"/>
-        </w:rPr>
-        <w:t xml:space="preserve"> </w:t>
-      </w:r>
-      <w:proofErr w:type="spellStart"/>
-      <w:r>
-        <w:rPr>
-          <w:sz w:val="24"/>
-          <w:szCs w:val="24"/>
-          <w:lang w:val="en-US"/>
-        </w:rPr>
-        <w:t>parsira</w:t>
-      </w:r>
-      <w:proofErr w:type="spellEnd"/>
-    </w:p>
-    <w:p>
-      <w:pPr>
-        <w:rPr>
-          <w:sz w:val="24"/>
-          <w:szCs w:val="24"/>
-          <w:lang w:val="en-US"/>
-        </w:rPr>
-      </w:pPr>
-      <w:r>
-        <w:rPr>
-          <w:b/>
-          <w:bCs/>
-          <w:sz w:val="24"/>
-          <w:szCs w:val="24"/>
-        </w:rPr>
-        <w:t>ant testRun  -Darg0</w:t>
-      </w:r>
-      <w:r>
-        <w:rPr>
-          <w:b/>
-          <w:bCs/>
-          <w:sz w:val="24"/>
-          <w:szCs w:val="24"/>
-          <w:lang w:val="en-US"/>
-        </w:rPr>
-        <w:t>=’’</w:t>
-      </w:r>
-      <w:proofErr w:type="spellStart"/>
-      <w:r>
-        <w:rPr>
-          <w:b/>
-          <w:bCs/>
-          <w:sz w:val="24"/>
-          <w:szCs w:val="24"/>
-          <w:lang w:val="en-US"/>
-        </w:rPr>
-        <w:t>program_path</w:t>
-      </w:r>
-      <w:proofErr w:type="spellEnd"/>
-      <w:r>
-        <w:rPr>
-          <w:b/>
-          <w:bCs/>
-          <w:sz w:val="24"/>
-          <w:szCs w:val="24"/>
-          <w:lang w:val="en-US"/>
-        </w:rPr>
-        <w:t xml:space="preserve">’’- </w:t>
-      </w:r>
-      <w:proofErr w:type="spellStart"/>
-      <w:r>
-        <w:rPr>
-          <w:sz w:val="24"/>
-          <w:szCs w:val="24"/>
-          <w:lang w:val="en-US"/>
-        </w:rPr>
-        <w:t>parsira</w:t>
-      </w:r>
-      <w:proofErr w:type="spellEnd"/>
-      <w:r>
-        <w:rPr>
-          <w:sz w:val="24"/>
-          <w:szCs w:val="24"/>
-          <w:lang w:val="en-US"/>
-        </w:rPr>
-        <w:t xml:space="preserve"> program </w:t>
-      </w:r>
-      <w:proofErr w:type="spellStart"/>
-      <w:r>
-        <w:rPr>
-          <w:sz w:val="24"/>
-          <w:szCs w:val="24"/>
-          <w:lang w:val="en-US"/>
-        </w:rPr>
-        <w:t>na</w:t>
-      </w:r>
-      <w:proofErr w:type="spellEnd"/>
-      <w:r>
-        <w:rPr>
-          <w:sz w:val="24"/>
-          <w:szCs w:val="24"/>
-          <w:lang w:val="en-US"/>
-        </w:rPr>
-        <w:t xml:space="preserve"> </w:t>
-      </w:r>
-      <w:proofErr w:type="spellStart"/>
-      <w:r>
-        <w:rPr>
-          <w:sz w:val="24"/>
-          <w:szCs w:val="24"/>
-          <w:lang w:val="en-US"/>
-        </w:rPr>
-        <w:t>zadatoj</w:t>
-      </w:r>
-      <w:proofErr w:type="spellEnd"/>
-      <w:r>
-        <w:rPr>
-          <w:sz w:val="24"/>
-          <w:szCs w:val="24"/>
-          <w:lang w:val="en-US"/>
-        </w:rPr>
-        <w:t xml:space="preserve"> </w:t>
-      </w:r>
-      <w:proofErr w:type="spellStart"/>
-      <w:r>
-        <w:rPr>
-          <w:sz w:val="24"/>
-          <w:szCs w:val="24"/>
-          <w:lang w:val="en-US"/>
-        </w:rPr>
-        <w:t>putanji</w:t>
-      </w:r>
-      <w:proofErr w:type="spellEnd"/>
-      <w:r>
-        <w:rPr>
-          <w:sz w:val="24"/>
-          <w:szCs w:val="24"/>
-          <w:lang w:val="en-US"/>
-        </w:rPr>
-        <w:t xml:space="preserve"> </w:t>
-      </w:r>
-      <w:proofErr w:type="spellStart"/>
-      <w:r>
-        <w:rPr>
-          <w:sz w:val="24"/>
-          <w:szCs w:val="24"/>
-          <w:lang w:val="en-US"/>
-        </w:rPr>
-        <w:t>i</w:t>
-      </w:r>
-      <w:proofErr w:type="spellEnd"/>
-      <w:r>
-        <w:rPr>
-          <w:sz w:val="24"/>
-          <w:szCs w:val="24"/>
-          <w:lang w:val="en-US"/>
-        </w:rPr>
-        <w:t xml:space="preserve"> </w:t>
-      </w:r>
-      <w:proofErr w:type="spellStart"/>
-      <w:r>
-        <w:rPr>
-          <w:sz w:val="24"/>
-          <w:szCs w:val="24"/>
-          <w:lang w:val="en-US"/>
-        </w:rPr>
-        <w:t>kreira</w:t>
-      </w:r>
-      <w:proofErr w:type="spellEnd"/>
-      <w:r>
-        <w:rPr>
-          <w:sz w:val="24"/>
-          <w:szCs w:val="24"/>
-          <w:lang w:val="en-US"/>
-        </w:rPr>
-        <w:t xml:space="preserve"> </w:t>
-      </w:r>
-      <w:proofErr w:type="spellStart"/>
-      <w:r>
-        <w:rPr>
-          <w:sz w:val="24"/>
-          <w:szCs w:val="24"/>
-          <w:lang w:val="en-US"/>
-        </w:rPr>
-        <w:t>fajl</w:t>
-      </w:r>
-      <w:proofErr w:type="spellEnd"/>
-      <w:r>
-        <w:rPr>
-          <w:sz w:val="24"/>
-          <w:szCs w:val="24"/>
-          <w:lang w:val="en-US"/>
-        </w:rPr>
-        <w:t xml:space="preserve"> </w:t>
-      </w:r>
-      <w:r>
-        <w:rPr>
-          <w:sz w:val="24"/>
-          <w:szCs w:val="24"/>
-          <w:lang w:val="en-US"/>
-        </w:rPr>
-        <w:t>program.obj</w:t>
-      </w:r>
-      <w:r>
-        <w:rPr>
-          <w:sz w:val="24"/>
-          <w:szCs w:val="24"/>
-          <w:lang w:val="en-US"/>
-        </w:rPr>
-        <w:t xml:space="preserve"> </w:t>
-      </w:r>
-      <w:proofErr w:type="spellStart"/>
-      <w:r>
-        <w:rPr>
-          <w:sz w:val="24"/>
-          <w:szCs w:val="24"/>
-          <w:lang w:val="en-US"/>
-        </w:rPr>
-        <w:t>ako</w:t>
-      </w:r>
-      <w:proofErr w:type="spellEnd"/>
-      <w:r>
-        <w:rPr>
-          <w:sz w:val="24"/>
-          <w:szCs w:val="24"/>
-          <w:lang w:val="en-US"/>
-        </w:rPr>
-        <w:t xml:space="preserve"> </w:t>
-      </w:r>
-      <w:proofErr w:type="spellStart"/>
-      <w:r>
-        <w:rPr>
-          <w:sz w:val="24"/>
-          <w:szCs w:val="24"/>
-          <w:lang w:val="en-US"/>
-        </w:rPr>
-        <w:t>uspešno</w:t>
-      </w:r>
-      <w:proofErr w:type="spellEnd"/>
-      <w:r>
-        <w:rPr>
-          <w:sz w:val="24"/>
-          <w:szCs w:val="24"/>
-          <w:lang w:val="en-US"/>
-        </w:rPr>
-        <w:t xml:space="preserve"> </w:t>
-      </w:r>
-      <w:proofErr w:type="spellStart"/>
-      <w:r>
-        <w:rPr>
-          <w:sz w:val="24"/>
-          <w:szCs w:val="24"/>
-          <w:lang w:val="en-US"/>
-        </w:rPr>
-        <w:t>parsira</w:t>
-      </w:r>
-      <w:proofErr w:type="spellEnd"/>
-    </w:p>
-    <w:p>
-      <w:pPr>
-        <w:rPr>
-          <w:sz w:val="24"/>
-          <w:szCs w:val="24"/>
-          <w:lang w:val="en-US"/>
-        </w:rPr>
-      </w:pPr>
-      <w:r>
-        <w:rPr>
-          <w:b/>
-          <w:bCs/>
-          <w:sz w:val="24"/>
-          <w:szCs w:val="24"/>
-          <w:lang w:val="en-US"/>
-        </w:rPr>
-        <w:t xml:space="preserve">ant </w:t>
-      </w:r>
-      <w:proofErr w:type="spellStart"/>
-      <w:r>
-        <w:rPr>
-          <w:b/>
-          <w:bCs/>
-          <w:sz w:val="24"/>
-          <w:szCs w:val="24"/>
-          <w:lang w:val="en-US"/>
-        </w:rPr>
-        <w:t>runObj</w:t>
-      </w:r>
-      <w:proofErr w:type="spellEnd"/>
-      <w:r>
-        <w:rPr>
-          <w:b/>
-          <w:bCs/>
-          <w:sz w:val="24"/>
-          <w:szCs w:val="24"/>
-          <w:lang w:val="en-US"/>
-        </w:rPr>
-        <w:t>-</w:t>
-      </w:r>
-      <w:r>
-        <w:rPr>
-          <w:sz w:val="24"/>
-          <w:szCs w:val="24"/>
-          <w:lang w:val="en-US"/>
-        </w:rPr>
-        <w:t xml:space="preserve"> </w:t>
-      </w:r>
-      <w:proofErr w:type="spellStart"/>
-      <w:r>
-        <w:rPr>
-          <w:sz w:val="24"/>
-          <w:szCs w:val="24"/>
-          <w:lang w:val="en-US"/>
-        </w:rPr>
-        <w:t>izvršava</w:t>
-      </w:r>
-      <w:proofErr w:type="spellEnd"/>
-      <w:r>
-        <w:rPr>
-          <w:sz w:val="24"/>
-          <w:szCs w:val="24"/>
-          <w:lang w:val="en-US"/>
-        </w:rPr>
-        <w:t xml:space="preserve"> </w:t>
-      </w:r>
-      <w:proofErr w:type="spellStart"/>
-      <w:r>
-        <w:rPr>
-          <w:sz w:val="24"/>
-          <w:szCs w:val="24"/>
-          <w:lang w:val="en-US"/>
-        </w:rPr>
-        <w:t>fajl</w:t>
-      </w:r>
-      <w:proofErr w:type="spellEnd"/>
-      <w:r>
-        <w:rPr>
-          <w:sz w:val="24"/>
-          <w:szCs w:val="24"/>
-          <w:lang w:val="en-US"/>
-        </w:rPr>
-        <w:t xml:space="preserve"> program.obj </w:t>
-      </w:r>
-      <w:proofErr w:type="spellStart"/>
-      <w:r>
-        <w:rPr>
-          <w:sz w:val="24"/>
-          <w:szCs w:val="24"/>
-          <w:lang w:val="en-US"/>
-        </w:rPr>
-        <w:t>kreiran</w:t>
-      </w:r>
-      <w:proofErr w:type="spellEnd"/>
-      <w:r>
-        <w:rPr>
-          <w:sz w:val="24"/>
-          <w:szCs w:val="24"/>
-          <w:lang w:val="en-US"/>
-        </w:rPr>
-        <w:t xml:space="preserve"> </w:t>
-      </w:r>
-      <w:proofErr w:type="spellStart"/>
-      <w:r>
-        <w:rPr>
-          <w:sz w:val="24"/>
-          <w:szCs w:val="24"/>
-          <w:lang w:val="en-US"/>
-        </w:rPr>
-        <w:t>prethodnim</w:t>
-      </w:r>
-      <w:proofErr w:type="spellEnd"/>
-      <w:r>
-        <w:rPr>
-          <w:sz w:val="24"/>
-          <w:szCs w:val="24"/>
-          <w:lang w:val="en-US"/>
-        </w:rPr>
-        <w:t xml:space="preserve"> </w:t>
-      </w:r>
-      <w:proofErr w:type="spellStart"/>
-      <w:r>
-        <w:rPr>
-          <w:sz w:val="24"/>
-          <w:szCs w:val="24"/>
-          <w:lang w:val="en-US"/>
-        </w:rPr>
-        <w:t>komandama</w:t>
-      </w:r>
-      <w:proofErr w:type="spellEnd"/>
+        <w:t xml:space="preserve"> izvršava fajl program.obj kreiran prethodnim komandama</w:t>
+      </w:r>
     </w:p>
     <w:p>
       <w:pPr>
@@ -1734,7 +1296,7 @@
           <w:lang w:val="sr-Latn-RS"/>
         </w:rPr>
       </w:pPr>
-      <w:bookmarkStart w:id="4" w:name="_Toc61692600"/>
+      <w:bookmarkStart w:id="3" w:name="_Toc61692600"/>
       <w:r>
         <w:rPr>
           <w:lang w:val="sr-Latn-RS"/>
@@ -1742,7 +1304,7 @@
         <w:lastRenderedPageBreak/>
         <w:t>TESTOVI</w:t>
       </w:r>
-      <w:bookmarkEnd w:id="4"/>
+      <w:bookmarkEnd w:id="3"/>
     </w:p>
     <w:p>
       <w:pPr>
@@ -2326,7 +1888,7 @@
           <w:lang w:val="sr-Latn-RS"/>
         </w:rPr>
       </w:pPr>
-      <w:bookmarkStart w:id="5" w:name="_Toc61692601"/>
+      <w:bookmarkStart w:id="4" w:name="_Toc61692601"/>
       <w:r>
         <w:rPr>
           <w:lang w:val="sr-Latn-RS"/>
@@ -2334,7 +1896,7 @@
         <w:lastRenderedPageBreak/>
         <w:t>Novo Uvedene Klase</w:t>
       </w:r>
-      <w:bookmarkEnd w:id="5"/>
+      <w:bookmarkEnd w:id="4"/>
     </w:p>
     <w:p>
       <w:pPr>
@@ -2716,21 +2278,7 @@
           <w:sz w:val="24"/>
           <w:szCs w:val="24"/>
         </w:rPr>
-        <w:t xml:space="preserve">java: klasa koja </w:t>
-      </w:r>
-      <w:r>
-        <w:rPr>
-          <w:sz w:val="24"/>
-          <w:szCs w:val="24"/>
-        </w:rPr>
-        <w:t xml:space="preserve">izvršava </w:t>
-      </w:r>
-      <w:r>
-        <w:rPr>
-          <w:sz w:val="24"/>
-          <w:szCs w:val="24"/>
-        </w:rPr>
-        <w:t xml:space="preserve">leksičku ,sintaksnu i semantičku analizu ulaznog programa i u slučaju uspešnog parsiranja vraća program.obj </w:t>
+        <w:t xml:space="preserve">java: klasa koja izvršava leksičku ,sintaksnu i semantičku analizu ulaznog programa i u slučaju uspešnog parsiranja vraća program.obj </w:t>
       </w:r>
       <w:r>
         <w:rPr>
@@ -2776,25 +2324,7 @@
           <w:sz w:val="24"/>
           <w:szCs w:val="24"/>
         </w:rPr>
-        <w:t>rs.ac.bg.etf.pp1</w:t>
-      </w:r>
-      <w:r>
-        <w:rPr>
-          <w:b/>
-          <w:bCs/>
-          <w:sz w:val="24"/>
-          <w:szCs w:val="24"/>
-        </w:rPr>
-        <w:t>.visitor</w:t>
-      </w:r>
-      <w:r>
-        <w:rPr>
-          <w:b/>
-          <w:bCs/>
-          <w:sz w:val="24"/>
-          <w:szCs w:val="24"/>
-        </w:rPr>
-        <w:t>:</w:t>
+        <w:t>rs.ac.bg.etf.pp1.visitor:</w:t>
       </w:r>
     </w:p>
     <w:p>
@@ -2856,7 +2386,7 @@
 </file>
 
 <file path=word/endnotes.xml><?xml version="1.0" encoding="utf-8"?>
-<w:endnotes xmlns:wpc="http://schemas.microsoft.com/office/word/2010/wordprocessingCanvas" xmlns:cx="http://schemas.microsoft.com/office/drawing/2014/chartex" xmlns:cx1="http://schemas.microsoft.com/office/drawing/2015/9/8/chartex" xmlns:cx2="http://schemas.microsoft.com/office/drawing/2015/10/21/chartex" xmlns:cx3="http://schemas.microsoft.com/office/drawing/2016/5/9/chartex" xmlns:cx4="http://schemas.microsoft.com/office/drawing/2016/5/10/chartex" xmlns:cx5="http://schemas.microsoft.com/office/drawing/2016/5/11/chartex" xmlns:cx6="http://schemas.microsoft.com/office/drawing/2016/5/12/chartex" xmlns:cx7="http://schemas.microsoft.com/office/drawing/2016/5/13/chartex" xmlns:cx8="http://schemas.microsoft.com/office/drawing/2016/5/14/chartex" xmlns:mc="http://schemas.openxmlformats.org/markup-compatibility/2006" xmlns:aink="http://schemas.microsoft.com/office/drawing/2016/ink" xmlns:am3d="http://schemas.microsoft.com/office/drawing/2017/model3d" xmlns:o="urn:schemas-microsoft-com:office:office" xmlns:r="http://schemas.openxmlformats.org/officeDocument/2006/relationships" xmlns:m="http://schemas.openxmlformats.org/officeDocument/2006/math" xmlns:v="urn:schemas-microsoft-com:vml" xmlns:wp14="http://schemas.microsoft.com/office/word/2010/wordprocessingDrawing" xmlns:wp="http://schemas.openxmlformats.org/drawingml/2006/wordprocessingDrawing" xmlns:w10="urn:schemas-microsoft-com:office:word" xmlns:w="http://schemas.openxmlformats.org/wordprocessingml/2006/main" xmlns:w14="http://schemas.microsoft.com/office/word/2010/wordml" xmlns:w15="http://schemas.microsoft.com/office/word/2012/wordml" xmlns:w16cid="http://schemas.microsoft.com/office/word/2016/wordml/cid" xmlns:w16se="http://schemas.microsoft.com/office/word/2015/wordml/symex" xmlns:wpg="http://schemas.microsoft.com/office/word/2010/wordprocessingGroup" xmlns:wpi="http://schemas.microsoft.com/office/word/2010/wordprocessingInk" xmlns:wne="http://schemas.microsoft.com/office/word/2006/wordml" xmlns:wps="http://schemas.microsoft.com/office/word/2010/wordprocessingShape" mc:Ignorable="w14 w15 w16se w16cid wp14">
+<w:endnotes xmlns:wpc="http://schemas.microsoft.com/office/word/2010/wordprocessingCanvas" xmlns:cx="http://schemas.microsoft.com/office/drawing/2014/chartex" xmlns:cx1="http://schemas.microsoft.com/office/drawing/2015/9/8/chartex" xmlns:cx2="http://schemas.microsoft.com/office/drawing/2015/10/21/chartex" xmlns:cx3="http://schemas.microsoft.com/office/drawing/2016/5/9/chartex" xmlns:cx4="http://schemas.microsoft.com/office/drawing/2016/5/10/chartex" xmlns:cx5="http://schemas.microsoft.com/office/drawing/2016/5/11/chartex" xmlns:cx6="http://schemas.microsoft.com/office/drawing/2016/5/12/chartex" xmlns:cx7="http://schemas.microsoft.com/office/drawing/2016/5/13/chartex" xmlns:cx8="http://schemas.microsoft.com/office/drawing/2016/5/14/chartex" xmlns:mc="http://schemas.openxmlformats.org/markup-compatibility/2006" xmlns:aink="http://schemas.microsoft.com/office/drawing/2016/ink" xmlns:am3d="http://schemas.microsoft.com/office/drawing/2017/model3d" xmlns:o="urn:schemas-microsoft-com:office:office" xmlns:r="http://schemas.openxmlformats.org/officeDocument/2006/relationships" xmlns:m="http://schemas.openxmlformats.org/officeDocument/2006/math" xmlns:v="urn:schemas-microsoft-com:vml" xmlns:wp14="http://schemas.microsoft.com/office/word/2010/wordprocessingDrawing" xmlns:wp="http://schemas.openxmlformats.org/drawingml/2006/wordprocessingDrawing" xmlns:w10="urn:schemas-microsoft-com:office:word" xmlns:w="http://schemas.openxmlformats.org/wordprocessingml/2006/main" xmlns:w14="http://schemas.microsoft.com/office/word/2010/wordml" xmlns:w15="http://schemas.microsoft.com/office/word/2012/wordml" xmlns:w16cex="http://schemas.microsoft.com/office/word/2018/wordml/cex" xmlns:w16cid="http://schemas.microsoft.com/office/word/2016/wordml/cid" xmlns:w16="http://schemas.microsoft.com/office/word/2018/wordml" xmlns:w16se="http://schemas.microsoft.com/office/word/2015/wordml/symex" xmlns:wpg="http://schemas.microsoft.com/office/word/2010/wordprocessingGroup" xmlns:wpi="http://schemas.microsoft.com/office/word/2010/wordprocessingInk" xmlns:wne="http://schemas.microsoft.com/office/word/2006/wordml" xmlns:wps="http://schemas.microsoft.com/office/word/2010/wordprocessingShape" mc:Ignorable="w14 w15 w16se w16cid w16 w16cex wp14">
   <w:endnote w:type="separator" w:id="-1">
     <w:p>
       <w:pPr>
@@ -2881,7 +2411,7 @@
 </file>
 
 <file path=word/footnotes.xml><?xml version="1.0" encoding="utf-8"?>
-<w:footnotes xmlns:wpc="http://schemas.microsoft.com/office/word/2010/wordprocessingCanvas" xmlns:cx="http://schemas.microsoft.com/office/drawing/2014/chartex" xmlns:cx1="http://schemas.microsoft.com/office/drawing/2015/9/8/chartex" xmlns:cx2="http://schemas.microsoft.com/office/drawing/2015/10/21/chartex" xmlns:cx3="http://schemas.microsoft.com/office/drawing/2016/5/9/chartex" xmlns:cx4="http://schemas.microsoft.com/office/drawing/2016/5/10/chartex" xmlns:cx5="http://schemas.microsoft.com/office/drawing/2016/5/11/chartex" xmlns:cx6="http://schemas.microsoft.com/office/drawing/2016/5/12/chartex" xmlns:cx7="http://schemas.microsoft.com/office/drawing/2016/5/13/chartex" xmlns:cx8="http://schemas.microsoft.com/office/drawing/2016/5/14/chartex" xmlns:mc="http://schemas.openxmlformats.org/markup-compatibility/2006" xmlns:aink="http://schemas.microsoft.com/office/drawing/2016/ink" xmlns:am3d="http://schemas.microsoft.com/office/drawing/2017/model3d" xmlns:o="urn:schemas-microsoft-com:office:office" xmlns:r="http://schemas.openxmlformats.org/officeDocument/2006/relationships" xmlns:m="http://schemas.openxmlformats.org/officeDocument/2006/math" xmlns:v="urn:schemas-microsoft-com:vml" xmlns:wp14="http://schemas.microsoft.com/office/word/2010/wordprocessingDrawing" xmlns:wp="http://schemas.openxmlformats.org/drawingml/2006/wordprocessingDrawing" xmlns:w10="urn:schemas-microsoft-com:office:word" xmlns:w="http://schemas.openxmlformats.org/wordprocessingml/2006/main" xmlns:w14="http://schemas.microsoft.com/office/word/2010/wordml" xmlns:w15="http://schemas.microsoft.com/office/word/2012/wordml" xmlns:w16cid="http://schemas.microsoft.com/office/word/2016/wordml/cid" xmlns:w16se="http://schemas.microsoft.com/office/word/2015/wordml/symex" xmlns:wpg="http://schemas.microsoft.com/office/word/2010/wordprocessingGroup" xmlns:wpi="http://schemas.microsoft.com/office/word/2010/wordprocessingInk" xmlns:wne="http://schemas.microsoft.com/office/word/2006/wordml" xmlns:wps="http://schemas.microsoft.com/office/word/2010/wordprocessingShape" mc:Ignorable="w14 w15 w16se w16cid wp14">
+<w:footnotes xmlns:wpc="http://schemas.microsoft.com/office/word/2010/wordprocessingCanvas" xmlns:cx="http://schemas.microsoft.com/office/drawing/2014/chartex" xmlns:cx1="http://schemas.microsoft.com/office/drawing/2015/9/8/chartex" xmlns:cx2="http://schemas.microsoft.com/office/drawing/2015/10/21/chartex" xmlns:cx3="http://schemas.microsoft.com/office/drawing/2016/5/9/chartex" xmlns:cx4="http://schemas.microsoft.com/office/drawing/2016/5/10/chartex" xmlns:cx5="http://schemas.microsoft.com/office/drawing/2016/5/11/chartex" xmlns:cx6="http://schemas.microsoft.com/office/drawing/2016/5/12/chartex" xmlns:cx7="http://schemas.microsoft.com/office/drawing/2016/5/13/chartex" xmlns:cx8="http://schemas.microsoft.com/office/drawing/2016/5/14/chartex" xmlns:mc="http://schemas.openxmlformats.org/markup-compatibility/2006" xmlns:aink="http://schemas.microsoft.com/office/drawing/2016/ink" xmlns:am3d="http://schemas.microsoft.com/office/drawing/2017/model3d" xmlns:o="urn:schemas-microsoft-com:office:office" xmlns:r="http://schemas.openxmlformats.org/officeDocument/2006/relationships" xmlns:m="http://schemas.openxmlformats.org/officeDocument/2006/math" xmlns:v="urn:schemas-microsoft-com:vml" xmlns:wp14="http://schemas.microsoft.com/office/word/2010/wordprocessingDrawing" xmlns:wp="http://schemas.openxmlformats.org/drawingml/2006/wordprocessingDrawing" xmlns:w10="urn:schemas-microsoft-com:office:word" xmlns:w="http://schemas.openxmlformats.org/wordprocessingml/2006/main" xmlns:w14="http://schemas.microsoft.com/office/word/2010/wordml" xmlns:w15="http://schemas.microsoft.com/office/word/2012/wordml" xmlns:w16cex="http://schemas.microsoft.com/office/word/2018/wordml/cex" xmlns:w16cid="http://schemas.microsoft.com/office/word/2016/wordml/cid" xmlns:w16="http://schemas.microsoft.com/office/word/2018/wordml" xmlns:w16se="http://schemas.microsoft.com/office/word/2015/wordml/symex" xmlns:wpg="http://schemas.microsoft.com/office/word/2010/wordprocessingGroup" xmlns:wpi="http://schemas.microsoft.com/office/word/2010/wordprocessingInk" xmlns:wne="http://schemas.microsoft.com/office/word/2006/wordml" xmlns:wps="http://schemas.microsoft.com/office/word/2010/wordprocessingShape" mc:Ignorable="w14 w15 w16se w16cid w16 w16cex wp14">
   <w:footnote w:type="separator" w:id="-1">
     <w:p>
       <w:pPr>
@@ -2906,7 +2436,7 @@
 </file>
 
 <file path=word/numbering.xml><?xml version="1.0" encoding="utf-8"?>
-<w:numbering xmlns:wpc="http://schemas.microsoft.com/office/word/2010/wordprocessingCanvas" xmlns:cx="http://schemas.microsoft.com/office/drawing/2014/chartex" xmlns:cx1="http://schemas.microsoft.com/office/drawing/2015/9/8/chartex" xmlns:cx2="http://schemas.microsoft.com/office/drawing/2015/10/21/chartex" xmlns:cx3="http://schemas.microsoft.com/office/drawing/2016/5/9/chartex" xmlns:cx4="http://schemas.microsoft.com/office/drawing/2016/5/10/chartex" xmlns:cx5="http://schemas.microsoft.com/office/drawing/2016/5/11/chartex" xmlns:cx6="http://schemas.microsoft.com/office/drawing/2016/5/12/chartex" xmlns:cx7="http://schemas.microsoft.com/office/drawing/2016/5/13/chartex" xmlns:cx8="http://schemas.microsoft.com/office/drawing/2016/5/14/chartex" xmlns:mc="http://schemas.openxmlformats.org/markup-compatibility/2006" xmlns:aink="http://schemas.microsoft.com/office/drawing/2016/ink" xmlns:am3d="http://schemas.microsoft.com/office/drawing/2017/model3d" xmlns:o="urn:schemas-microsoft-com:office:office" xmlns:r="http://schemas.openxmlformats.org/officeDocument/2006/relationships" xmlns:m="http://schemas.openxmlformats.org/officeDocument/2006/math" xmlns:v="urn:schemas-microsoft-com:vml" xmlns:wp14="http://schemas.microsoft.com/office/word/2010/wordprocessingDrawing" xmlns:wp="http://schemas.openxmlformats.org/drawingml/2006/wordprocessingDrawing" xmlns:w10="urn:schemas-microsoft-com:office:word" xmlns:w="http://schemas.openxmlformats.org/wordprocessingml/2006/main" xmlns:w14="http://schemas.microsoft.com/office/word/2010/wordml" xmlns:w15="http://schemas.microsoft.com/office/word/2012/wordml" xmlns:w16cid="http://schemas.microsoft.com/office/word/2016/wordml/cid" xmlns:w16se="http://schemas.microsoft.com/office/word/2015/wordml/symex" xmlns:wpg="http://schemas.microsoft.com/office/word/2010/wordprocessingGroup" xmlns:wpi="http://schemas.microsoft.com/office/word/2010/wordprocessingInk" xmlns:wne="http://schemas.microsoft.com/office/word/2006/wordml" xmlns:wps="http://schemas.microsoft.com/office/word/2010/wordprocessingShape" mc:Ignorable="w14 w15 w16se w16cid wp14">
+<w:numbering xmlns:wpc="http://schemas.microsoft.com/office/word/2010/wordprocessingCanvas" xmlns:cx="http://schemas.microsoft.com/office/drawing/2014/chartex" xmlns:cx1="http://schemas.microsoft.com/office/drawing/2015/9/8/chartex" xmlns:cx2="http://schemas.microsoft.com/office/drawing/2015/10/21/chartex" xmlns:cx3="http://schemas.microsoft.com/office/drawing/2016/5/9/chartex" xmlns:cx4="http://schemas.microsoft.com/office/drawing/2016/5/10/chartex" xmlns:cx5="http://schemas.microsoft.com/office/drawing/2016/5/11/chartex" xmlns:cx6="http://schemas.microsoft.com/office/drawing/2016/5/12/chartex" xmlns:cx7="http://schemas.microsoft.com/office/drawing/2016/5/13/chartex" xmlns:cx8="http://schemas.microsoft.com/office/drawing/2016/5/14/chartex" xmlns:mc="http://schemas.openxmlformats.org/markup-compatibility/2006" xmlns:aink="http://schemas.microsoft.com/office/drawing/2016/ink" xmlns:am3d="http://schemas.microsoft.com/office/drawing/2017/model3d" xmlns:o="urn:schemas-microsoft-com:office:office" xmlns:r="http://schemas.openxmlformats.org/officeDocument/2006/relationships" xmlns:m="http://schemas.openxmlformats.org/officeDocument/2006/math" xmlns:v="urn:schemas-microsoft-com:vml" xmlns:wp14="http://schemas.microsoft.com/office/word/2010/wordprocessingDrawing" xmlns:wp="http://schemas.openxmlformats.org/drawingml/2006/wordprocessingDrawing" xmlns:w10="urn:schemas-microsoft-com:office:word" xmlns:w="http://schemas.openxmlformats.org/wordprocessingml/2006/main" xmlns:w14="http://schemas.microsoft.com/office/word/2010/wordml" xmlns:w15="http://schemas.microsoft.com/office/word/2012/wordml" xmlns:w16cex="http://schemas.microsoft.com/office/word/2018/wordml/cex" xmlns:w16cid="http://schemas.microsoft.com/office/word/2016/wordml/cid" xmlns:w16="http://schemas.microsoft.com/office/word/2018/wordml" xmlns:w16se="http://schemas.microsoft.com/office/word/2015/wordml/symex" xmlns:wpg="http://schemas.microsoft.com/office/word/2010/wordprocessingGroup" xmlns:wpi="http://schemas.microsoft.com/office/word/2010/wordprocessingInk" xmlns:wne="http://schemas.microsoft.com/office/word/2006/wordml" xmlns:wps="http://schemas.microsoft.com/office/word/2010/wordprocessingShape" mc:Ignorable="w14 w15 w16se w16cid w16 w16cex wp14">
   <w:abstractNum w:abstractNumId="0" w15:restartNumberingAfterBreak="0">
     <w:nsid w:val="0DA06FAF"/>
     <w:multiLevelType w:val="hybridMultilevel"/>
@@ -3429,7 +2959,7 @@
 </file>
 
 <file path=word/styles.xml><?xml version="1.0" encoding="utf-8"?>
-<w:styles xmlns:mc="http://schemas.openxmlformats.org/markup-compatibility/2006" xmlns:r="http://schemas.openxmlformats.org/officeDocument/2006/relationships" xmlns:w="http://schemas.openxmlformats.org/wordprocessingml/2006/main" xmlns:w14="http://schemas.microsoft.com/office/word/2010/wordml" xmlns:w15="http://schemas.microsoft.com/office/word/2012/wordml" xmlns:w16cid="http://schemas.microsoft.com/office/word/2016/wordml/cid" xmlns:w16se="http://schemas.microsoft.com/office/word/2015/wordml/symex" mc:Ignorable="w14 w15 w16se w16cid">
+<w:styles xmlns:mc="http://schemas.openxmlformats.org/markup-compatibility/2006" xmlns:r="http://schemas.openxmlformats.org/officeDocument/2006/relationships" xmlns:w="http://schemas.openxmlformats.org/wordprocessingml/2006/main" xmlns:w14="http://schemas.microsoft.com/office/word/2010/wordml" xmlns:w15="http://schemas.microsoft.com/office/word/2012/wordml" xmlns:w16cex="http://schemas.microsoft.com/office/word/2018/wordml/cex" xmlns:w16cid="http://schemas.microsoft.com/office/word/2016/wordml/cid" xmlns:w16="http://schemas.microsoft.com/office/word/2018/wordml" xmlns:w16se="http://schemas.microsoft.com/office/word/2015/wordml/symex" mc:Ignorable="w14 w15 w16se w16cid w16 w16cex">
   <w:docDefaults>
     <w:rPrDefault>
       <w:rPr>

</xml_diff>